<commit_message>
sum of two number, date 27/Feb/21
</commit_message>
<xml_diff>
--- a/chapter5/chapter5.docx
+++ b/chapter5/chapter5.docx
@@ -155,7 +155,173 @@
           <w:u w:val="none"/>
           <w:shd w:fill="auto" w:val="clear"/>
         </w:rPr>
-        <w:t>open source  web application create by google. It allows us to build apps on Android OS for smartphone</w:t>
+        <w:t xml:space="preserve">open source  web application create by google. It </w:t>
+        <w:tab/>
+        <w:t>allows us to build apps on Android OS for smartphone</w:t>
+      </w:r>
+    </w:p>
+    <w:p>
+      <w:pPr>
+        <w:pStyle w:val="Normal"/>
+        <w:bidi w:val="0"/>
+        <w:jc w:val="left"/>
+        <w:rPr>
+          <w:rFonts w:ascii="Khmer OS" w:hAnsi="Khmer OS" w:cs="Khmer OS"/>
+          <w:b/>
+          <w:b/>
+          <w:bCs/>
+          <w:color w:val="000000"/>
+          <w:sz w:val="28"/>
+          <w:u w:val="none"/>
+          <w:shd w:fill="auto" w:val="clear"/>
+        </w:rPr>
+      </w:pPr>
+      <w:r>
+        <w:rPr/>
+      </w:r>
+    </w:p>
+    <w:p>
+      <w:pPr>
+        <w:pStyle w:val="Normal"/>
+        <w:bidi w:val="0"/>
+        <w:jc w:val="left"/>
+        <w:rPr>
+          <w:rFonts w:ascii="Khmer OS" w:hAnsi="Khmer OS" w:cs="Khmer OS"/>
+          <w:b/>
+          <w:b/>
+          <w:bCs/>
+          <w:color w:val="000000"/>
+          <w:sz w:val="28"/>
+          <w:u w:val="none"/>
+          <w:shd w:fill="auto" w:val="clear"/>
+        </w:rPr>
+      </w:pPr>
+      <w:r>
+        <w:rPr>
+          <w:rFonts w:cs="Khmer OS" w:ascii="Khmer OS" w:hAnsi="Khmer OS"/>
+          <w:b w:val="false"/>
+          <w:bCs w:val="false"/>
+          <w:color w:val="000000"/>
+          <w:sz w:val="28"/>
+          <w:u w:val="none"/>
+          <w:shd w:fill="auto" w:val="clear"/>
+        </w:rPr>
+        <w:t>____________________________________________________________</w:t>
+      </w:r>
+    </w:p>
+    <w:p>
+      <w:pPr>
+        <w:pStyle w:val="Normal"/>
+        <w:bidi w:val="0"/>
+        <w:jc w:val="left"/>
+        <w:rPr>
+          <w:rFonts w:ascii="Khmer OS" w:hAnsi="Khmer OS" w:cs="Khmer OS"/>
+          <w:color w:val="FFFFFF"/>
+          <w:sz w:val="32"/>
+          <w:shd w:fill="18A303" w:val="clear"/>
+        </w:rPr>
+      </w:pPr>
+      <w:r>
+        <w:rPr>
+          <w:rFonts w:cs="Khmer OS" w:ascii="Khmer OS" w:hAnsi="Khmer OS"/>
+          <w:b w:val="false"/>
+          <w:bCs w:val="false"/>
+          <w:color w:val="FFFFFF"/>
+          <w:sz w:val="32"/>
+          <w:u w:val="none"/>
+          <w:shd w:fill="18A303" w:val="clear"/>
+        </w:rPr>
+        <w:t>2</w:t>
+      </w:r>
+      <w:r>
+        <w:rPr>
+          <w:rFonts w:eastAsia="DejaVu Sans" w:cs="Khmer OS" w:ascii="Khmer OS" w:hAnsi="Khmer OS"/>
+          <w:b w:val="false"/>
+          <w:bCs w:val="false"/>
+          <w:color w:val="FFFFFF"/>
+          <w:kern w:val="0"/>
+          <w:sz w:val="32"/>
+          <w:szCs w:val="24"/>
+          <w:u w:val="none"/>
+          <w:shd w:fill="18A303" w:val="clear"/>
+          <w:lang w:val="en-US" w:eastAsia="zh-CN" w:bidi="km-KH"/>
+        </w:rPr>
+        <w:t>7</w:t>
+      </w:r>
+      <w:r>
+        <w:rPr>
+          <w:rFonts w:cs="Khmer OS" w:ascii="Khmer OS" w:hAnsi="Khmer OS"/>
+          <w:b w:val="false"/>
+          <w:bCs w:val="false"/>
+          <w:color w:val="FFFFFF"/>
+          <w:sz w:val="32"/>
+          <w:u w:val="none"/>
+          <w:shd w:fill="18A303" w:val="clear"/>
+        </w:rPr>
+        <w:t>/Feb/2021</w:t>
+      </w:r>
+    </w:p>
+    <w:p>
+      <w:pPr>
+        <w:pStyle w:val="Normal"/>
+        <w:bidi w:val="0"/>
+        <w:jc w:val="left"/>
+        <w:rPr>
+          <w:rFonts w:ascii="Khmer OS" w:hAnsi="Khmer OS" w:cs="Khmer OS"/>
+          <w:color w:val="FFFFFF"/>
+          <w:sz w:val="32"/>
+          <w:shd w:fill="18A303" w:val="clear"/>
+        </w:rPr>
+      </w:pPr>
+      <w:r>
+        <w:rPr/>
+      </w:r>
+    </w:p>
+    <w:p>
+      <w:pPr>
+        <w:pStyle w:val="Normal"/>
+        <w:bidi w:val="0"/>
+        <w:jc w:val="left"/>
+        <w:rPr>
+          <w:color w:val="000000"/>
+          <w:shd w:fill="auto" w:val="clear"/>
+        </w:rPr>
+      </w:pPr>
+      <w:r>
+        <w:rPr>
+          <w:rFonts w:cs="Khmer OS" w:ascii="Khmer OS" w:hAnsi="Khmer OS"/>
+          <w:b w:val="false"/>
+          <w:bCs w:val="false"/>
+          <w:color w:val="000000"/>
+          <w:sz w:val="32"/>
+          <w:u w:val="none"/>
+          <w:shd w:fill="auto" w:val="clear"/>
+        </w:rPr>
+        <w:tab/>
+      </w:r>
+    </w:p>
+    <w:p>
+      <w:pPr>
+        <w:pStyle w:val="Normal"/>
+        <w:bidi w:val="0"/>
+        <w:jc w:val="left"/>
+        <w:rPr>
+          <w:color w:val="000000"/>
+          <w:shd w:fill="auto" w:val="clear"/>
+        </w:rPr>
+      </w:pPr>
+      <w:r>
+        <w:rPr>
+          <w:rFonts w:cs="Khmer OS" w:ascii="Khmer OS" w:hAnsi="Khmer OS"/>
+          <w:b w:val="false"/>
+          <w:bCs w:val="false"/>
+          <w:color w:val="000000"/>
+          <w:sz w:val="32"/>
+          <w:u w:val="none"/>
+          <w:shd w:fill="auto" w:val="clear"/>
+        </w:rPr>
+        <w:tab/>
+        <w:t>Event = Block Mode</w:t>
       </w:r>
     </w:p>
     <w:sectPr>

</xml_diff>

<commit_message>
update chapter5 file, date 07/Mar/2021
</commit_message>
<xml_diff>
--- a/chapter5/chapter5.docx
+++ b/chapter5/chapter5.docx
@@ -177,7 +177,15 @@
         </w:rPr>
       </w:pPr>
       <w:r>
-        <w:rPr/>
+        <w:rPr>
+          <w:rFonts w:cs="Khmer OS" w:ascii="Khmer OS" w:hAnsi="Khmer OS"/>
+          <w:b/>
+          <w:bCs/>
+          <w:color w:val="000000"/>
+          <w:sz w:val="28"/>
+          <w:u w:val="none"/>
+          <w:shd w:fill="auto" w:val="clear"/>
+        </w:rPr>
       </w:r>
     </w:p>
     <w:p>
@@ -274,7 +282,12 @@
         </w:rPr>
       </w:pPr>
       <w:r>
-        <w:rPr/>
+        <w:rPr>
+          <w:rFonts w:cs="Khmer OS" w:ascii="Khmer OS" w:hAnsi="Khmer OS"/>
+          <w:color w:val="FFFFFF"/>
+          <w:sz w:val="32"/>
+          <w:shd w:fill="18A303" w:val="clear"/>
+        </w:rPr>
       </w:r>
     </w:p>
     <w:p>
@@ -322,6 +335,79 @@
         </w:rPr>
         <w:tab/>
         <w:t>Event = Block Mode</w:t>
+      </w:r>
+    </w:p>
+    <w:p>
+      <w:pPr>
+        <w:pStyle w:val="Normal"/>
+        <w:bidi w:val="0"/>
+        <w:jc w:val="left"/>
+        <w:rPr>
+          <w:color w:val="000000"/>
+          <w:shd w:fill="auto" w:val="clear"/>
+        </w:rPr>
+      </w:pPr>
+      <w:r>
+        <w:rPr/>
+      </w:r>
+    </w:p>
+    <w:p>
+      <w:pPr>
+        <w:pStyle w:val="Normal"/>
+        <w:bidi w:val="0"/>
+        <w:jc w:val="left"/>
+        <w:rPr>
+          <w:color w:val="000000"/>
+          <w:shd w:fill="auto" w:val="clear"/>
+        </w:rPr>
+      </w:pPr>
+      <w:r>
+        <w:rPr>
+          <w:rFonts w:cs="Khmer OS" w:ascii="Khmer OS" w:hAnsi="Khmer OS"/>
+          <w:b w:val="false"/>
+          <w:bCs w:val="false"/>
+          <w:color w:val="000000"/>
+          <w:sz w:val="32"/>
+          <w:u w:val="none"/>
+          <w:shd w:fill="auto" w:val="clear"/>
+        </w:rPr>
+        <w:tab/>
+      </w:r>
+      <w:r>
+        <w:rPr>
+          <w:rFonts w:cs="Khmer OS" w:ascii="Khmer OS" w:hAnsi="Khmer OS"/>
+          <w:b w:val="false"/>
+          <w:bCs w:val="false"/>
+          <w:color w:val="000000"/>
+          <w:sz w:val="32"/>
+          <w:u w:val="none"/>
+          <w:shd w:fill="auto" w:val="clear"/>
+        </w:rPr>
+        <w:t xml:space="preserve">Inside </w:t>
+      </w:r>
+      <w:r>
+        <w:rPr>
+          <w:rFonts w:cs="Khmer OS" w:ascii="Khmer OS" w:hAnsi="Khmer OS"/>
+          <w:b/>
+          <w:bCs/>
+          <w:color w:val="000000"/>
+          <w:sz w:val="32"/>
+          <w:u w:val="none"/>
+          <w:shd w:fill="auto" w:val="clear"/>
+        </w:rPr>
+        <w:t>palette</w:t>
+      </w:r>
+      <w:r>
+        <w:rPr>
+          <w:rFonts w:cs="Khmer OS" w:ascii="Khmer OS" w:hAnsi="Khmer OS"/>
+          <w:b w:val="false"/>
+          <w:bCs w:val="false"/>
+          <w:color w:val="000000"/>
+          <w:sz w:val="32"/>
+          <w:u w:val="none"/>
+          <w:shd w:fill="auto" w:val="clear"/>
+        </w:rPr>
+        <w:t xml:space="preserve"> is control or widget</w:t>
       </w:r>
     </w:p>
     <w:sectPr>

</xml_diff>

<commit_message>
edit chapter5, date 20/Mar/21
</commit_message>
<xml_diff>
--- a/chapter5/chapter5.docx
+++ b/chapter5/chapter5.docx
@@ -348,6 +348,71 @@
         </w:rPr>
       </w:pPr>
       <w:r>
+        <w:rPr>
+          <w:color w:val="000000"/>
+          <w:shd w:fill="auto" w:val="clear"/>
+        </w:rPr>
+      </w:r>
+    </w:p>
+    <w:p>
+      <w:pPr>
+        <w:pStyle w:val="Normal"/>
+        <w:bidi w:val="0"/>
+        <w:jc w:val="left"/>
+        <w:rPr>
+          <w:color w:val="000000"/>
+          <w:shd w:fill="auto" w:val="clear"/>
+        </w:rPr>
+      </w:pPr>
+      <w:r>
+        <w:rPr>
+          <w:rFonts w:cs="Khmer OS" w:ascii="Khmer OS" w:hAnsi="Khmer OS"/>
+          <w:b w:val="false"/>
+          <w:bCs w:val="false"/>
+          <w:color w:val="000000"/>
+          <w:sz w:val="32"/>
+          <w:u w:val="none"/>
+          <w:shd w:fill="auto" w:val="clear"/>
+        </w:rPr>
+        <w:tab/>
+        <w:t xml:space="preserve">Inside </w:t>
+      </w:r>
+      <w:r>
+        <w:rPr>
+          <w:rFonts w:cs="Khmer OS" w:ascii="Khmer OS" w:hAnsi="Khmer OS"/>
+          <w:b/>
+          <w:bCs/>
+          <w:color w:val="000000"/>
+          <w:sz w:val="32"/>
+          <w:u w:val="none"/>
+          <w:shd w:fill="auto" w:val="clear"/>
+        </w:rPr>
+        <w:t>palette</w:t>
+      </w:r>
+      <w:r>
+        <w:rPr>
+          <w:rFonts w:cs="Khmer OS" w:ascii="Khmer OS" w:hAnsi="Khmer OS"/>
+          <w:b w:val="false"/>
+          <w:bCs w:val="false"/>
+          <w:color w:val="000000"/>
+          <w:sz w:val="32"/>
+          <w:u w:val="none"/>
+          <w:shd w:fill="auto" w:val="clear"/>
+        </w:rPr>
+        <w:t xml:space="preserve"> is control or widget</w:t>
+      </w:r>
+    </w:p>
+    <w:p>
+      <w:pPr>
+        <w:pStyle w:val="Normal"/>
+        <w:bidi w:val="0"/>
+        <w:jc w:val="left"/>
+        <w:rPr>
+          <w:color w:val="000000"/>
+          <w:shd w:fill="auto" w:val="clear"/>
+        </w:rPr>
+      </w:pPr>
+      <w:r>
         <w:rPr/>
       </w:r>
     </w:p>
@@ -357,6 +422,123 @@
         <w:bidi w:val="0"/>
         <w:jc w:val="left"/>
         <w:rPr>
+          <w:rFonts w:ascii="Khmer OS" w:hAnsi="Khmer OS" w:cs="Khmer OS"/>
+          <w:b/>
+          <w:b/>
+          <w:bCs/>
+          <w:color w:val="000000"/>
+          <w:sz w:val="28"/>
+          <w:u w:val="none"/>
+          <w:shd w:fill="auto" w:val="clear"/>
+        </w:rPr>
+      </w:pPr>
+      <w:r>
+        <w:rPr>
+          <w:rFonts w:cs="Khmer OS" w:ascii="Khmer OS" w:hAnsi="Khmer OS"/>
+          <w:b w:val="false"/>
+          <w:bCs w:val="false"/>
+          <w:color w:val="000000"/>
+          <w:sz w:val="28"/>
+          <w:u w:val="none"/>
+          <w:shd w:fill="auto" w:val="clear"/>
+        </w:rPr>
+        <w:t>____________________________________________________________</w:t>
+      </w:r>
+    </w:p>
+    <w:p>
+      <w:pPr>
+        <w:pStyle w:val="Normal"/>
+        <w:bidi w:val="0"/>
+        <w:jc w:val="left"/>
+        <w:rPr>
+          <w:rFonts w:ascii="Khmer OS" w:hAnsi="Khmer OS" w:cs="Khmer OS"/>
+          <w:color w:val="FFFFFF"/>
+          <w:sz w:val="32"/>
+          <w:shd w:fill="18A303" w:val="clear"/>
+        </w:rPr>
+      </w:pPr>
+      <w:r>
+        <w:rPr>
+          <w:rFonts w:eastAsia="DejaVu Sans" w:cs="Khmer OS" w:ascii="Khmer OS" w:hAnsi="Khmer OS"/>
+          <w:b w:val="false"/>
+          <w:bCs w:val="false"/>
+          <w:color w:val="FFFFFF"/>
+          <w:kern w:val="0"/>
+          <w:sz w:val="32"/>
+          <w:szCs w:val="24"/>
+          <w:u w:val="none"/>
+          <w:shd w:fill="18A303" w:val="clear"/>
+          <w:lang w:val="en-US" w:eastAsia="zh-CN" w:bidi="km-KH"/>
+        </w:rPr>
+        <w:t>20</w:t>
+      </w:r>
+      <w:r>
+        <w:rPr>
+          <w:rFonts w:cs="Khmer OS" w:ascii="Khmer OS" w:hAnsi="Khmer OS"/>
+          <w:b w:val="false"/>
+          <w:bCs w:val="false"/>
+          <w:color w:val="FFFFFF"/>
+          <w:sz w:val="32"/>
+          <w:u w:val="none"/>
+          <w:shd w:fill="18A303" w:val="clear"/>
+        </w:rPr>
+        <w:t>/</w:t>
+      </w:r>
+      <w:r>
+        <w:rPr>
+          <w:rFonts w:eastAsia="DejaVu Sans" w:cs="Khmer OS" w:ascii="Khmer OS" w:hAnsi="Khmer OS"/>
+          <w:b w:val="false"/>
+          <w:bCs w:val="false"/>
+          <w:color w:val="FFFFFF"/>
+          <w:kern w:val="0"/>
+          <w:sz w:val="32"/>
+          <w:szCs w:val="24"/>
+          <w:u w:val="none"/>
+          <w:shd w:fill="18A303" w:val="clear"/>
+          <w:lang w:val="en-US" w:eastAsia="zh-CN" w:bidi="km-KH"/>
+        </w:rPr>
+        <w:t>Mar</w:t>
+      </w:r>
+      <w:r>
+        <w:rPr>
+          <w:rFonts w:cs="Khmer OS" w:ascii="Khmer OS" w:hAnsi="Khmer OS"/>
+          <w:b w:val="false"/>
+          <w:bCs w:val="false"/>
+          <w:color w:val="FFFFFF"/>
+          <w:sz w:val="32"/>
+          <w:u w:val="none"/>
+          <w:shd w:fill="18A303" w:val="clear"/>
+        </w:rPr>
+        <w:t>/2021</w:t>
+      </w:r>
+    </w:p>
+    <w:p>
+      <w:pPr>
+        <w:pStyle w:val="Normal"/>
+        <w:bidi w:val="0"/>
+        <w:jc w:val="left"/>
+        <w:rPr>
+          <w:rFonts w:ascii="Khmer OS" w:hAnsi="Khmer OS" w:cs="Khmer OS"/>
+          <w:color w:val="FFFFFF"/>
+          <w:sz w:val="32"/>
+          <w:shd w:fill="18A303" w:val="clear"/>
+        </w:rPr>
+      </w:pPr>
+      <w:r>
+        <w:rPr>
+          <w:rFonts w:cs="Khmer OS" w:ascii="Khmer OS" w:hAnsi="Khmer OS"/>
+          <w:color w:val="FFFFFF"/>
+          <w:sz w:val="32"/>
+          <w:shd w:fill="18A303" w:val="clear"/>
+        </w:rPr>
+      </w:r>
+    </w:p>
+    <w:p>
+      <w:pPr>
+        <w:pStyle w:val="Normal"/>
+        <w:bidi w:val="0"/>
+        <w:jc w:val="left"/>
+        <w:rPr>
           <w:color w:val="000000"/>
           <w:shd w:fill="auto" w:val="clear"/>
         </w:rPr>
@@ -373,41 +555,158 @@
         </w:rPr>
         <w:tab/>
       </w:r>
-      <w:r>
-        <w:rPr>
-          <w:rFonts w:cs="Khmer OS" w:ascii="Khmer OS" w:hAnsi="Khmer OS"/>
-          <w:b w:val="false"/>
-          <w:bCs w:val="false"/>
-          <w:color w:val="000000"/>
-          <w:sz w:val="32"/>
-          <w:u w:val="none"/>
-          <w:shd w:fill="auto" w:val="clear"/>
-        </w:rPr>
-        <w:t xml:space="preserve">Inside </w:t>
-      </w:r>
-      <w:r>
-        <w:rPr>
-          <w:rFonts w:cs="Khmer OS" w:ascii="Khmer OS" w:hAnsi="Khmer OS"/>
-          <w:b/>
-          <w:bCs/>
-          <w:color w:val="000000"/>
-          <w:sz w:val="32"/>
-          <w:u w:val="none"/>
-          <w:shd w:fill="auto" w:val="clear"/>
-        </w:rPr>
-        <w:t>palette</w:t>
-      </w:r>
-      <w:r>
-        <w:rPr>
-          <w:rFonts w:cs="Khmer OS" w:ascii="Khmer OS" w:hAnsi="Khmer OS"/>
-          <w:b w:val="false"/>
-          <w:bCs w:val="false"/>
-          <w:color w:val="000000"/>
-          <w:sz w:val="32"/>
-          <w:u w:val="none"/>
-          <w:shd w:fill="auto" w:val="clear"/>
-        </w:rPr>
-        <w:t xml:space="preserve"> is control or widget</w:t>
+    </w:p>
+    <w:p>
+      <w:pPr>
+        <w:pStyle w:val="Normal"/>
+        <w:bidi w:val="0"/>
+        <w:jc w:val="left"/>
+        <w:rPr>
+          <w:color w:val="000000"/>
+          <w:shd w:fill="auto" w:val="clear"/>
+        </w:rPr>
+      </w:pPr>
+      <w:r>
+        <w:rPr>
+          <w:rFonts w:cs="Khmer OS" w:ascii="Khmer OS" w:hAnsi="Khmer OS"/>
+          <w:b w:val="false"/>
+          <w:bCs w:val="false"/>
+          <w:color w:val="000000"/>
+          <w:sz w:val="32"/>
+          <w:u w:val="none"/>
+          <w:shd w:fill="auto" w:val="clear"/>
+        </w:rPr>
+        <w:tab/>
+      </w:r>
+      <w:r>
+        <w:rPr>
+          <w:rFonts w:eastAsia="DejaVu Sans" w:cs="Khmer OS" w:ascii="Khmer OS" w:hAnsi="Khmer OS"/>
+          <w:b w:val="false"/>
+          <w:bCs w:val="false"/>
+          <w:color w:val="000000"/>
+          <w:kern w:val="0"/>
+          <w:sz w:val="32"/>
+          <w:szCs w:val="24"/>
+          <w:u w:val="none"/>
+          <w:shd w:fill="auto" w:val="clear"/>
+          <w:lang w:val="en-US" w:eastAsia="zh-CN" w:bidi="km-KH"/>
+        </w:rPr>
+        <w:t xml:space="preserve">Arduino Uno </w:t>
+      </w:r>
+      <w:r>
+        <w:rPr>
+          <w:rFonts w:ascii="Khmer OS" w:hAnsi="Khmer OS" w:eastAsia="DejaVu Sans" w:cs="Khmer OS"/>
+          <w:b w:val="false"/>
+          <w:b w:val="false"/>
+          <w:bCs w:val="false"/>
+          <w:color w:val="000000"/>
+          <w:kern w:val="0"/>
+          <w:sz w:val="32"/>
+          <w:sz w:val="32"/>
+          <w:szCs w:val="24"/>
+          <w:u w:val="none"/>
+          <w:shd w:fill="auto" w:val="clear"/>
+          <w:lang w:val="en-US" w:eastAsia="zh-CN" w:bidi="km-KH"/>
+        </w:rPr>
+        <w:t xml:space="preserve">ជា </w:t>
+      </w:r>
+      <w:r>
+        <w:rPr>
+          <w:rFonts w:eastAsia="DejaVu Sans" w:cs="Khmer OS" w:ascii="Khmer OS" w:hAnsi="Khmer OS"/>
+          <w:b w:val="false"/>
+          <w:bCs w:val="false"/>
+          <w:color w:val="000000"/>
+          <w:kern w:val="0"/>
+          <w:sz w:val="32"/>
+          <w:szCs w:val="24"/>
+          <w:u w:val="none"/>
+          <w:shd w:fill="auto" w:val="clear"/>
+          <w:lang w:val="en-US" w:eastAsia="zh-CN" w:bidi="km-KH"/>
+        </w:rPr>
+        <w:t xml:space="preserve">micro-controller </w:t>
+      </w:r>
+      <w:r>
+        <w:rPr>
+          <w:rFonts w:ascii="Khmer OS" w:hAnsi="Khmer OS" w:eastAsia="DejaVu Sans" w:cs="Khmer OS"/>
+          <w:b w:val="false"/>
+          <w:b w:val="false"/>
+          <w:bCs w:val="false"/>
+          <w:color w:val="000000"/>
+          <w:kern w:val="0"/>
+          <w:sz w:val="32"/>
+          <w:sz w:val="32"/>
+          <w:szCs w:val="24"/>
+          <w:u w:val="none"/>
+          <w:shd w:fill="auto" w:val="clear"/>
+          <w:lang w:val="en-US" w:eastAsia="zh-CN" w:bidi="km-KH"/>
+        </w:rPr>
+        <w:t>ដោយគេប្រើក្នុងការដាក់កូដចូលដើម្បី</w:t>
+      </w:r>
+      <w:r>
+        <w:rPr>
+          <w:rFonts w:eastAsia="DejaVu Sans" w:cs="Khmer OS" w:ascii="Khmer OS" w:hAnsi="Khmer OS"/>
+          <w:b w:val="false"/>
+          <w:bCs w:val="false"/>
+          <w:color w:val="000000"/>
+          <w:kern w:val="0"/>
+          <w:sz w:val="32"/>
+          <w:szCs w:val="24"/>
+          <w:u w:val="none"/>
+          <w:shd w:fill="auto" w:val="clear"/>
+          <w:lang w:val="en-US" w:eastAsia="zh-CN" w:bidi="km-KH"/>
+        </w:rPr>
+        <w:tab/>
+      </w:r>
+      <w:r>
+        <w:rPr>
+          <w:rFonts w:ascii="Khmer OS" w:hAnsi="Khmer OS" w:eastAsia="DejaVu Sans" w:cs="Khmer OS"/>
+          <w:b w:val="false"/>
+          <w:b w:val="false"/>
+          <w:bCs w:val="false"/>
+          <w:color w:val="000000"/>
+          <w:kern w:val="0"/>
+          <w:sz w:val="32"/>
+          <w:sz w:val="32"/>
+          <w:szCs w:val="24"/>
+          <w:u w:val="none"/>
+          <w:shd w:fill="auto" w:val="clear"/>
+          <w:lang w:val="en-US" w:eastAsia="zh-CN" w:bidi="km-KH"/>
+        </w:rPr>
+        <w:t>ដំណើរការ ទៅតាមអ្វីដែលយើងចង់បាន។ ដូចជា</w:t>
+      </w:r>
+      <w:r>
+        <w:rPr>
+          <w:rFonts w:eastAsia="DejaVu Sans" w:cs="Khmer OS" w:ascii="Khmer OS" w:hAnsi="Khmer OS"/>
+          <w:b w:val="false"/>
+          <w:bCs w:val="false"/>
+          <w:color w:val="000000"/>
+          <w:kern w:val="0"/>
+          <w:sz w:val="32"/>
+          <w:szCs w:val="24"/>
+          <w:u w:val="none"/>
+          <w:shd w:fill="auto" w:val="clear"/>
+          <w:lang w:val="en-US" w:eastAsia="zh-CN" w:bidi="km-KH"/>
+        </w:rPr>
+        <w:t xml:space="preserve">: connect bluetooth, control  </w:t>
+        <w:tab/>
+        <w:t>LED, etc</w:t>
+      </w:r>
+      <w:r>
+        <w:rPr>
+          <w:rFonts w:ascii="Khmer OS" w:hAnsi="Khmer OS" w:eastAsia="DejaVu Sans" w:cs="Khmer OS"/>
+          <w:b w:val="false"/>
+          <w:b w:val="false"/>
+          <w:bCs w:val="false"/>
+          <w:color w:val="000000"/>
+          <w:kern w:val="0"/>
+          <w:sz w:val="32"/>
+          <w:sz w:val="32"/>
+          <w:szCs w:val="24"/>
+          <w:u w:val="none"/>
+          <w:shd w:fill="auto" w:val="clear"/>
+          <w:lang w:val="en-US" w:eastAsia="zh-CN" w:bidi="km-KH"/>
+        </w:rPr>
+        <w:t>។</w:t>
       </w:r>
     </w:p>
     <w:sectPr>

</xml_diff>